<commit_message>
Fixed spelling mistake on engagement letter. Created convert_bulk for POST with lots of params.
</commit_message>
<xml_diff>
--- a/Templates/Engagement Letter - IntApp.docx
+++ b/Templates/Engagement Letter - IntApp.docx
@@ -64,6 +64,8 @@
       <w:r>
         <w:t>{clientaddresszip}</w:t>
       </w:r>
+      <w:bookmarkStart w:id="0" w:name="_GoBack"/>
+      <w:bookmarkEnd w:id="0"/>
     </w:p>
     <w:p>
       <w:pPr>
@@ -904,15 +906,7 @@
         <w:spacing w:line="240" w:lineRule="exact"/>
       </w:pPr>
       <w:r>
-        <w:t>{</w:t>
-      </w:r>
-      <w:bookmarkStart w:id="0" w:name="_GoBack"/>
-      <w:r>
-        <w:t>responsiblepartner</w:t>
-      </w:r>
-      <w:bookmarkEnd w:id="0"/>
-      <w:r>
-        <w:t>}</w:t>
+        <w:t>{responsiblepartner}</w:t>
       </w:r>
     </w:p>
     <w:p>
@@ -981,15 +975,9 @@
         <w:t>{</w:t>
       </w:r>
       <w:r>
-        <w:t xml:space="preserve"> </w:t>
-      </w:r>
-      <w:r>
         <w:t>clientname</w:t>
       </w:r>
       <w:r>
-        <w:t xml:space="preserve"> </w:t>
-      </w:r>
-      <w:r>
         <w:t>}</w:t>
       </w:r>
       <w:r>
@@ -1005,13 +993,7 @@
         <w:t>{</w:t>
       </w:r>
       <w:r>
-        <w:t xml:space="preserve"> </w:t>
-      </w:r>
-      <w:r>
         <w:t>clientname</w:t>
-      </w:r>
-      <w:r>
-        <w:t xml:space="preserve"> </w:t>
       </w:r>
       <w:r>
         <w:t>}</w:t>
@@ -1095,7 +1077,10 @@
         <w:t xml:space="preserve">    Name: </w:t>
       </w:r>
       <w:r>
-        <w:t>{clientconntactname}</w:t>
+        <w:t>{clientcon</w:t>
+      </w:r>
+      <w:r>
+        <w:t>tactname}</w:t>
       </w:r>
     </w:p>
     <w:p>
@@ -1221,7 +1206,7 @@
         <w:rStyle w:val="PageNumber"/>
         <w:noProof/>
       </w:rPr>
-      <w:t>3</w:t>
+      <w:t>2</w:t>
     </w:r>
     <w:r>
       <w:rPr>
@@ -1458,7 +1443,7 @@
             <w:rPr>
               <w:rFonts w:ascii="Times New Roman" w:hAnsi="Times New Roman"/>
             </w:rPr>
-            <w:t>3</w:t>
+            <w:t>2</w:t>
           </w:r>
           <w:r>
             <w:rPr>
@@ -3708,6 +3693,7 @@
     <w:lsdException w:name="Table Web 2" w:semiHidden="1" w:unhideWhenUsed="1"/>
     <w:lsdException w:name="Table Web 3" w:semiHidden="1" w:unhideWhenUsed="1"/>
     <w:lsdException w:name="Balloon Text" w:semiHidden="1" w:unhideWhenUsed="1"/>
+    <w:lsdException w:name="Table Theme" w:semiHidden="1" w:unhideWhenUsed="1"/>
     <w:lsdException w:name="Placeholder Text" w:semiHidden="1" w:uiPriority="99"/>
     <w:lsdException w:name="No Spacing" w:uiPriority="1" w:qFormat="1"/>
     <w:lsdException w:name="Light Shading" w:uiPriority="60"/>
@@ -5313,10 +5299,6 @@
 </file>
 
 <file path=customXml/item1.xml><?xml version="1.0" encoding="utf-8"?>
-<Dictionary xmlns="http://schemas.business-integrity.com/dealbuilder/2006/dictionary" SavedByVersion="4.5.3187.0" MinimumVersion="4.4.0.0"/>
-</file>
-
-<file path=customXml/item2.xml><?xml version="1.0" encoding="utf-8"?>
 <Session xmlns="http://schemas.business-integrity.com/dealbuilder/2006/answers">
   <Variable Name="clientname" Commit="true">
     <Value>IntApp Inc.</Value>
@@ -5639,11 +5621,23 @@
 </Session>
 </file>
 
+<file path=customXml/item2.xml><?xml version="1.0" encoding="utf-8"?>
+<Dictionary xmlns="http://schemas.business-integrity.com/dealbuilder/2006/dictionary" SavedByVersion="4.5.3187.0" MinimumVersion="4.4.0.0"/>
+</file>
+
 <file path=customXml/item3.xml><?xml version="1.0" encoding="utf-8"?>
 <b:Sources xmlns:b="http://schemas.openxmlformats.org/officeDocument/2006/bibliography" xmlns="http://schemas.openxmlformats.org/officeDocument/2006/bibliography" SelectedStyle="\APA.XSL" StyleName="APA"/>
 </file>
 
 <file path=customXml/itemProps1.xml><?xml version="1.0" encoding="utf-8"?>
+<ds:datastoreItem xmlns:ds="http://schemas.openxmlformats.org/officeDocument/2006/customXml" ds:itemID="{FAFF433C-E0A4-407D-9A39-48AD706D20EF}">
+  <ds:schemaRefs>
+    <ds:schemaRef ds:uri="http://schemas.business-integrity.com/dealbuilder/2006/answers"/>
+  </ds:schemaRefs>
+</ds:datastoreItem>
+</file>
+
+<file path=customXml/itemProps2.xml><?xml version="1.0" encoding="utf-8"?>
 <ds:datastoreItem xmlns:ds="http://schemas.openxmlformats.org/officeDocument/2006/customXml" ds:itemID="{EC441780-4107-466B-AB45-3053D06B7E57}">
   <ds:schemaRefs>
     <ds:schemaRef ds:uri="http://schemas.business-integrity.com/dealbuilder/2006/dictionary"/>
@@ -5651,16 +5645,8 @@
 </ds:datastoreItem>
 </file>
 
-<file path=customXml/itemProps2.xml><?xml version="1.0" encoding="utf-8"?>
-<ds:datastoreItem xmlns:ds="http://schemas.openxmlformats.org/officeDocument/2006/customXml" ds:itemID="{FAFF433C-E0A4-407D-9A39-48AD706D20EF}">
-  <ds:schemaRefs>
-    <ds:schemaRef ds:uri="http://schemas.business-integrity.com/dealbuilder/2006/answers"/>
-  </ds:schemaRefs>
-</ds:datastoreItem>
-</file>
-
 <file path=customXml/itemProps3.xml><?xml version="1.0" encoding="utf-8"?>
-<ds:datastoreItem xmlns:ds="http://schemas.openxmlformats.org/officeDocument/2006/customXml" ds:itemID="{F3E0A90A-2928-41E4-B05B-F26306845323}">
+<ds:datastoreItem xmlns:ds="http://schemas.openxmlformats.org/officeDocument/2006/customXml" ds:itemID="{68418BBD-E575-43D6-A9FA-5A2FFCFDDC55}">
   <ds:schemaRefs>
     <ds:schemaRef ds:uri="http://schemas.openxmlformats.org/officeDocument/2006/bibliography"/>
   </ds:schemaRefs>

</xml_diff>